<commit_message>
Adding new section products11-section
</commit_message>
<xml_diff>
--- a/images/electronics/pccomponents/case/cases.docx
+++ b/images/electronics/pccomponents/case/cases.docx
@@ -966,13 +966,23 @@
                 <w:szCs w:val="26"/>
               </w:rPr>
             </w:pPr>
-            <w:r>
-              <w:rPr>
-                <w:rFonts w:ascii="Leelawadee" w:hAnsi="Leelawadee" w:cs="Leelawadee"/>
-                <w:sz w:val="26"/>
-                <w:szCs w:val="26"/>
-              </w:rPr>
-              <w:t>Cooler Master MB K501L ATX Case (600W)</w:t>
+            <w:bookmarkStart w:id="0" w:name="_GoBack"/>
+            <w:r>
+              <w:rPr>
+                <w:rFonts w:ascii="Leelawadee" w:hAnsi="Leelawadee" w:cs="Leelawadee"/>
+                <w:sz w:val="26"/>
+                <w:szCs w:val="26"/>
+              </w:rPr>
+              <w:t xml:space="preserve">Cooler Master Case </w:t>
+            </w:r>
+            <w:bookmarkEnd w:id="0"/>
+            <w:r>
+              <w:rPr>
+                <w:rFonts w:ascii="Leelawadee" w:hAnsi="Leelawadee" w:cs="Leelawadee"/>
+                <w:sz w:val="26"/>
+                <w:szCs w:val="26"/>
+              </w:rPr>
+              <w:t>(600W)</w:t>
             </w:r>
           </w:p>
         </w:tc>
@@ -2894,8 +2904,6 @@
               </w:rPr>
               <w:t>Personal computer type.</w:t>
             </w:r>
-            <w:bookmarkStart w:id="0" w:name="_GoBack"/>
-            <w:bookmarkEnd w:id="0"/>
           </w:p>
         </w:tc>
       </w:tr>
@@ -3629,7 +3637,7 @@
 </file>
 
 <file path=customXml/itemProps1.xml><?xml version="1.0" encoding="utf-8"?>
-<ds:datastoreItem xmlns:ds="http://schemas.openxmlformats.org/officeDocument/2006/customXml" ds:itemID="{0AE76BB3-A0A6-4375-96A3-DB8BBA98080F}">
+<ds:datastoreItem xmlns:ds="http://schemas.openxmlformats.org/officeDocument/2006/customXml" ds:itemID="{ABEC3C94-C6E8-4930-8E78-DCC5F9FABFC5}">
   <ds:schemaRefs>
     <ds:schemaRef ds:uri="http://schemas.openxmlformats.org/officeDocument/2006/bibliography"/>
   </ds:schemaRefs>

</xml_diff>